<commit_message>
Review báo cáo Nga
</commit_message>
<xml_diff>
--- a/06. Trương Hồng Nga/TruongThiHongNga_Ver2.docx
+++ b/06. Trương Hồng Nga/TruongThiHongNga_Ver2.docx
@@ -1,6 +1,6 @@
 
 <file path=word/document.xml><?xml version="1.0" encoding="utf-8"?>
-<w:document xmlns:wpc="http://schemas.microsoft.com/office/word/2010/wordprocessingCanvas" xmlns:cx="http://schemas.microsoft.com/office/drawing/2014/chartex" xmlns:mc="http://schemas.openxmlformats.org/markup-compatibility/2006" xmlns:o="urn:schemas-microsoft-com:office:office" xmlns:r="http://schemas.openxmlformats.org/officeDocument/2006/relationships" xmlns:m="http://schemas.openxmlformats.org/officeDocument/2006/math" xmlns:v="urn:schemas-microsoft-com:vml" xmlns:wp14="http://schemas.microsoft.com/office/word/2010/wordprocessingDrawing" xmlns:wp="http://schemas.openxmlformats.org/drawingml/2006/wordprocessingDrawing" xmlns:w10="urn:schemas-microsoft-com:office:word" xmlns:w="http://schemas.openxmlformats.org/wordprocessingml/2006/main" xmlns:w14="http://schemas.microsoft.com/office/word/2010/wordml" xmlns:w15="http://schemas.microsoft.com/office/word/2012/wordml" xmlns:w16se="http://schemas.microsoft.com/office/word/2015/wordml/symex" xmlns:wpg="http://schemas.microsoft.com/office/word/2010/wordprocessingGroup" xmlns:wpi="http://schemas.microsoft.com/office/word/2010/wordprocessingInk" xmlns:wne="http://schemas.microsoft.com/office/word/2006/wordml" xmlns:wps="http://schemas.microsoft.com/office/word/2010/wordprocessingShape" mc:Ignorable="w14 w15 w16se wp14">
+<w:document xmlns:wpc="http://schemas.microsoft.com/office/word/2010/wordprocessingCanvas" xmlns:cx="http://schemas.microsoft.com/office/drawing/2014/chartex" xmlns:cx1="http://schemas.microsoft.com/office/drawing/2015/9/8/chartex" xmlns:cx2="http://schemas.microsoft.com/office/drawing/2015/10/21/chartex" xmlns:cx3="http://schemas.microsoft.com/office/drawing/2016/5/9/chartex" xmlns:cx4="http://schemas.microsoft.com/office/drawing/2016/5/10/chartex" xmlns:cx5="http://schemas.microsoft.com/office/drawing/2016/5/11/chartex" xmlns:cx6="http://schemas.microsoft.com/office/drawing/2016/5/12/chartex" xmlns:cx7="http://schemas.microsoft.com/office/drawing/2016/5/13/chartex" xmlns:cx8="http://schemas.microsoft.com/office/drawing/2016/5/14/chartex" xmlns:mc="http://schemas.openxmlformats.org/markup-compatibility/2006" xmlns:aink="http://schemas.microsoft.com/office/drawing/2016/ink" xmlns:am3d="http://schemas.microsoft.com/office/drawing/2017/model3d" xmlns:o="urn:schemas-microsoft-com:office:office" xmlns:r="http://schemas.openxmlformats.org/officeDocument/2006/relationships" xmlns:m="http://schemas.openxmlformats.org/officeDocument/2006/math" xmlns:v="urn:schemas-microsoft-com:vml" xmlns:wp14="http://schemas.microsoft.com/office/word/2010/wordprocessingDrawing" xmlns:wp="http://schemas.openxmlformats.org/drawingml/2006/wordprocessingDrawing" xmlns:w10="urn:schemas-microsoft-com:office:word" xmlns:w="http://schemas.openxmlformats.org/wordprocessingml/2006/main" xmlns:w14="http://schemas.microsoft.com/office/word/2010/wordml" xmlns:w15="http://schemas.microsoft.com/office/word/2012/wordml" xmlns:w16cid="http://schemas.microsoft.com/office/word/2016/wordml/cid" xmlns:w16se="http://schemas.microsoft.com/office/word/2015/wordml/symex" xmlns:wpg="http://schemas.microsoft.com/office/word/2010/wordprocessingGroup" xmlns:wpi="http://schemas.microsoft.com/office/word/2010/wordprocessingInk" xmlns:wne="http://schemas.microsoft.com/office/word/2006/wordml" xmlns:wps="http://schemas.microsoft.com/office/word/2010/wordprocessingShape" mc:Ignorable="w14 w15 w16se w16cid wp14">
   <w:body>
     <w:p>
       <w:pPr>
@@ -700,7 +700,6 @@
           <w:lang w:val="fr-FR"/>
         </w:rPr>
       </w:pPr>
-      <w:proofErr w:type="gramStart"/>
       <w:r>
         <w:rPr>
           <w:b/>
@@ -709,18 +708,7 @@
           <w:sz w:val="24"/>
           <w:lang w:val="fr-FR"/>
         </w:rPr>
-        <w:t>SVTH:</w:t>
-      </w:r>
-      <w:proofErr w:type="gramEnd"/>
-      <w:r>
-        <w:rPr>
-          <w:b/>
-          <w:bCs/>
-          <w:color w:val="000000"/>
-          <w:sz w:val="24"/>
-          <w:lang w:val="fr-FR"/>
-        </w:rPr>
-        <w:t xml:space="preserve"> </w:t>
+        <w:t xml:space="preserve">SVTH: </w:t>
       </w:r>
       <w:r>
         <w:rPr>
@@ -915,28 +903,13 @@
           <w:b/>
           <w:lang w:val="fr-FR"/>
         </w:rPr>
-        <w:t xml:space="preserve">Từ </w:t>
-      </w:r>
-      <w:proofErr w:type="gramStart"/>
-      <w:r>
-        <w:rPr>
-          <w:b/>
+        <w:t>Từ khóa</w:t>
+      </w:r>
+      <w:r>
+        <w:rPr>
           <w:lang w:val="fr-FR"/>
         </w:rPr>
-        <w:t>khóa</w:t>
-      </w:r>
-      <w:r>
-        <w:rPr>
-          <w:lang w:val="fr-FR"/>
-        </w:rPr>
-        <w:t>:</w:t>
-      </w:r>
-      <w:proofErr w:type="gramEnd"/>
-      <w:r>
-        <w:rPr>
-          <w:lang w:val="fr-FR"/>
-        </w:rPr>
-        <w:t xml:space="preserve"> </w:t>
+        <w:t xml:space="preserve">: </w:t>
       </w:r>
       <w:r>
         <w:rPr>
@@ -7136,23 +7109,7 @@
             <w:noProof/>
             <w:lang w:val="vi-VN"/>
           </w:rPr>
-          <w:t>P</w:t>
-        </w:r>
-        <w:r>
-          <w:rPr>
-            <w:rStyle w:val="Hyperlink"/>
-            <w:noProof/>
-            <w:lang w:val="vi-VN"/>
-          </w:rPr>
-          <w:t>r</w:t>
-        </w:r>
-        <w:r>
-          <w:rPr>
-            <w:rStyle w:val="Hyperlink"/>
-            <w:noProof/>
-            <w:lang w:val="vi-VN"/>
-          </w:rPr>
-          <w:t>oactive Outreach Manager</w:t>
+          <w:t>Proactive Outreach Manager</w:t>
         </w:r>
         <w:r>
           <w:rPr>
@@ -8822,7 +8779,6 @@
           <w:numId w:val="0"/>
         </w:numPr>
         <w:rPr>
-          <w:szCs w:val="28"/>
           <w:lang w:val="de-DE"/>
         </w:rPr>
       </w:pPr>
@@ -8841,6 +8797,28 @@
       <w:bookmarkEnd w:id="25"/>
       <w:bookmarkEnd w:id="26"/>
       <w:bookmarkEnd w:id="27"/>
+    </w:p>
+    <w:p>
+      <w:pPr>
+        <w:rPr>
+          <w:color w:val="FF0000"/>
+          <w:lang w:val="de-DE"/>
+        </w:rPr>
+      </w:pPr>
+      <w:r>
+        <w:rPr>
+          <w:color w:val="FF0000"/>
+          <w:lang w:val="de-DE"/>
+        </w:rPr>
+        <w:t>Xem lại lời mở đầu của các báo cáo để viết</w:t>
+      </w:r>
+      <w:r>
+        <w:rPr>
+          <w:color w:val="FF0000"/>
+          <w:lang w:val="de-DE"/>
+        </w:rPr>
+        <w:t xml:space="preserve"> lại</w:t>
+      </w:r>
     </w:p>
     <w:p>
       <w:pPr>
@@ -9179,6 +9157,7 @@
           <w:rFonts w:eastAsiaTheme="minorHAnsi"/>
           <w:lang w:val="de-DE"/>
         </w:rPr>
+        <w:lastRenderedPageBreak/>
         <w:t>Đ</w:t>
       </w:r>
       <w:r>
@@ -9221,7 +9200,6 @@
         <w:rPr>
           <w:lang w:val="de-DE"/>
         </w:rPr>
-        <w:lastRenderedPageBreak/>
         <w:t>Mở đầu</w:t>
       </w:r>
     </w:p>
@@ -12060,10 +12038,16 @@
     <w:p>
       <w:pPr>
         <w:pStyle w:val="Heading2"/>
+        <w:rPr>
+          <w:highlight w:val="yellow"/>
+        </w:rPr>
       </w:pPr>
       <w:bookmarkStart w:id="117" w:name="_Toc98522601"/>
       <w:bookmarkStart w:id="118" w:name="_Toc100060555"/>
       <w:r>
+        <w:rPr>
+          <w:highlight w:val="yellow"/>
+        </w:rPr>
         <w:lastRenderedPageBreak/>
         <w:t>Selenium</w:t>
       </w:r>
@@ -12074,6 +12058,7 @@
       <w:pPr>
         <w:pStyle w:val="Heading3"/>
         <w:rPr>
+          <w:highlight w:val="yellow"/>
           <w:lang w:val="vi-VN"/>
         </w:rPr>
       </w:pPr>
@@ -12081,6 +12066,7 @@
       <w:bookmarkStart w:id="120" w:name="_Toc100060556"/>
       <w:r>
         <w:rPr>
+          <w:highlight w:val="yellow"/>
           <w:lang w:val="vi-VN"/>
         </w:rPr>
         <w:t>Selenium là gì?</w:t>
@@ -12091,6 +12077,7 @@
     <w:p>
       <w:pPr>
         <w:rPr>
+          <w:highlight w:val="yellow"/>
           <w:lang w:val="vi-VN"/>
         </w:rPr>
       </w:pPr>
@@ -12101,6 +12088,7 @@
           <w:spacing w:val="-1"/>
           <w:sz w:val="27"/>
           <w:szCs w:val="27"/>
+          <w:highlight w:val="yellow"/>
           <w:shd w:val="clear" w:color="auto" w:fill="FFFFFF"/>
           <w:lang w:val="vi-VN"/>
         </w:rPr>
@@ -12111,6 +12099,7 @@
       <w:pPr>
         <w:pStyle w:val="Heading3"/>
         <w:rPr>
+          <w:highlight w:val="yellow"/>
           <w:lang w:val="vi-VN"/>
         </w:rPr>
       </w:pPr>
@@ -12118,6 +12107,7 @@
       <w:bookmarkStart w:id="122" w:name="_Toc100060557"/>
       <w:r>
         <w:rPr>
+          <w:highlight w:val="yellow"/>
           <w:lang w:val="vi-VN"/>
         </w:rPr>
         <w:t>Thành phần của Selenium</w:t>
@@ -12129,11 +12119,13 @@
       <w:pPr>
         <w:pStyle w:val="Heading4"/>
         <w:rPr>
+          <w:highlight w:val="yellow"/>
           <w:lang w:eastAsia="zh-CN"/>
         </w:rPr>
       </w:pPr>
       <w:r>
         <w:rPr>
+          <w:highlight w:val="yellow"/>
           <w:lang w:eastAsia="zh-CN"/>
         </w:rPr>
         <w:t>Selenium Integrated Development Environment (IDE)</w:t>
@@ -12143,11 +12135,13 @@
       <w:pPr>
         <w:pStyle w:val="Heading4"/>
         <w:rPr>
+          <w:highlight w:val="yellow"/>
           <w:lang w:eastAsia="zh-CN"/>
         </w:rPr>
       </w:pPr>
       <w:r>
         <w:rPr>
+          <w:highlight w:val="yellow"/>
           <w:lang w:eastAsia="zh-CN"/>
         </w:rPr>
         <w:t>Selenium Remote Control (RC)</w:t>
@@ -12157,17 +12151,20 @@
       <w:pPr>
         <w:pStyle w:val="Heading4"/>
         <w:rPr>
+          <w:highlight w:val="yellow"/>
           <w:lang w:eastAsia="zh-CN"/>
         </w:rPr>
       </w:pPr>
       <w:r>
         <w:rPr>
+          <w:highlight w:val="yellow"/>
           <w:lang w:val="vi-VN" w:eastAsia="zh-CN"/>
         </w:rPr>
         <w:t xml:space="preserve">Selenium </w:t>
       </w:r>
       <w:r>
         <w:rPr>
+          <w:highlight w:val="yellow"/>
           <w:lang w:eastAsia="zh-CN"/>
         </w:rPr>
         <w:t>WebDriver</w:t>
@@ -12177,11 +12174,13 @@
       <w:pPr>
         <w:pStyle w:val="Heading4"/>
         <w:rPr>
+          <w:highlight w:val="yellow"/>
           <w:lang w:eastAsia="zh-CN"/>
         </w:rPr>
       </w:pPr>
       <w:r>
         <w:rPr>
+          <w:highlight w:val="yellow"/>
           <w:lang w:eastAsia="zh-CN"/>
         </w:rPr>
         <w:t>Selenium Grid</w:t>
@@ -12191,6 +12190,7 @@
       <w:pPr>
         <w:pStyle w:val="Heading3"/>
         <w:rPr>
+          <w:highlight w:val="yellow"/>
           <w:lang w:val="vi-VN"/>
         </w:rPr>
       </w:pPr>
@@ -12198,6 +12198,7 @@
       <w:bookmarkStart w:id="124" w:name="_Toc100060558"/>
       <w:r>
         <w:rPr>
+          <w:highlight w:val="yellow"/>
           <w:lang w:val="vi-VN"/>
         </w:rPr>
         <w:t>Câu lệnh cơ bản của Selenium WebDriver</w:t>
@@ -12208,16 +12209,46 @@
     <w:p>
       <w:pPr>
         <w:pStyle w:val="Heading3"/>
+        <w:rPr>
+          <w:highlight w:val="yellow"/>
+        </w:rPr>
       </w:pPr>
       <w:bookmarkStart w:id="125" w:name="_Toc98522605"/>
       <w:bookmarkStart w:id="126" w:name="_Toc100060559"/>
       <w:r>
+        <w:rPr>
+          <w:highlight w:val="yellow"/>
+        </w:rPr>
         <w:t>TestNG framework</w:t>
       </w:r>
       <w:bookmarkEnd w:id="125"/>
       <w:bookmarkEnd w:id="126"/>
       <w:r>
+        <w:rPr>
+          <w:highlight w:val="yellow"/>
+        </w:rPr>
         <w:tab/>
+      </w:r>
+      <w:r>
+        <w:rPr>
+          <w:highlight w:val="yellow"/>
+        </w:rPr>
+        <w:t>\</w:t>
+      </w:r>
+    </w:p>
+    <w:p>
+      <w:pPr>
+        <w:rPr>
+          <w:color w:val="FF0000"/>
+          <w:highlight w:val="yellow"/>
+        </w:rPr>
+      </w:pPr>
+      <w:r>
+        <w:rPr>
+          <w:color w:val="FF0000"/>
+          <w:highlight w:val="yellow"/>
+        </w:rPr>
+        <w:t>Chưa viết xong</w:t>
       </w:r>
     </w:p>
     <w:p/>
@@ -12277,7 +12308,6 @@
         <w:t>hệ thống</w:t>
       </w:r>
     </w:p>
-    <w:p/>
     <w:p>
       <w:r>
         <w:rPr>
@@ -12344,6 +12374,25 @@
       </w:r>
       <w:r>
         <w:t>POM được ứng dụng trên tất cả các ngành. Ví dụ như: Thu tiền giai đoạn đầu, nhắc nhở thanh toán, cảnh báo gian lận, cuộc gọi lịch sự/ chăm sóc khách hàng / khảo sát khách hàng, thanh toán tự động.</w:t>
+      </w:r>
+    </w:p>
+    <w:p>
+      <w:pPr>
+        <w:rPr>
+          <w:color w:val="FF0000"/>
+        </w:rPr>
+      </w:pPr>
+      <w:r>
+        <w:rPr>
+          <w:color w:val="FF0000"/>
+        </w:rPr>
+        <w:t xml:space="preserve">Đưa ra hình </w:t>
+      </w:r>
+      <w:r>
+        <w:rPr>
+          <w:color w:val="FF0000"/>
+        </w:rPr>
+        <w:t>kiến trúc của hệ thống trước khi mô tả bằng lời</w:t>
       </w:r>
     </w:p>
     <w:p>
@@ -12405,37 +12454,7 @@
         <w:rPr>
           <w:bCs/>
         </w:rPr>
-        <w:t xml:space="preserve">Dialog Designer App </w:t>
-      </w:r>
-      <w:r>
-        <w:rPr>
-          <w:bCs/>
-        </w:rPr>
-        <w:t xml:space="preserve">- </w:t>
-      </w:r>
-      <w:r>
-        <w:rPr>
-          <w:bCs/>
-        </w:rPr>
-        <w:t xml:space="preserve">Ứng dụng trình thiết kế hộp thoại và VoiceXML App </w:t>
-      </w:r>
-      <w:r>
-        <w:rPr>
-          <w:bCs/>
-        </w:rPr>
-        <w:t xml:space="preserve">- </w:t>
-      </w:r>
-      <w:r>
-        <w:rPr>
-          <w:bCs/>
-        </w:rPr>
-        <w:t>Ứng dụng VoiceXML)</w:t>
-      </w:r>
-      <w:r>
-        <w:rPr>
-          <w:bCs/>
-        </w:rPr>
-        <w:t xml:space="preserve"> </w:t>
+        <w:t xml:space="preserve">Dialog Designer App - Ứng dụng trình thiết kế hộp thoại và VoiceXML App - Ứng dụng VoiceXML) </w:t>
       </w:r>
       <w:r>
         <w:t xml:space="preserve">theo yêu cầu của chiến dịch. </w:t>
@@ -12485,6 +12504,21 @@
       </w:r>
     </w:p>
     <w:p>
+      <w:pPr>
+        <w:rPr>
+          <w:bCs/>
+          <w:color w:val="FF0000"/>
+        </w:rPr>
+      </w:pPr>
+      <w:r>
+        <w:rPr>
+          <w:bCs/>
+          <w:color w:val="FF0000"/>
+        </w:rPr>
+        <w:t>Đưa ra hình minh họa các thành phần của POM trước khi mô tả bằng lời.</w:t>
+      </w:r>
+    </w:p>
+    <w:p>
       <w:r>
         <w:rPr>
           <w:lang w:val="vi-VN"/>
@@ -12646,13 +12680,14 @@
         <w:rPr>
           <w:lang w:val="vi-VN"/>
         </w:rPr>
-        <w:t>POM là một hệ thống lớn được cấu thành từ nhiều phần khác nhau, vì hạn chế về thời gian, ở bài báo cáo này em xin phép tập trung vào phân tích trang Tuỳ chọn đăn</w:t>
-      </w:r>
-      <w:r>
-        <w:rPr>
-          <w:lang w:val="vi-VN"/>
-        </w:rPr>
-        <w:t>g nhập</w:t>
+        <w:t xml:space="preserve">POM là một hệ thống lớn được cấu thành từ nhiều phần khác nhau, vì hạn chế về thời gian, ở bài báo cáo này em xin phép tập trung vào phân tích trang </w:t>
+      </w:r>
+      <w:r>
+        <w:rPr>
+          <w:i/>
+          <w:lang w:val="vi-VN"/>
+        </w:rPr>
+        <w:t>Tuỳ chọn đăng nhập</w:t>
       </w:r>
       <w:r>
         <w:rPr>
@@ -12671,6 +12706,19 @@
           <w:lang w:val="vi-VN"/>
         </w:rPr>
         <w:t xml:space="preserve"> và chỉ tài khoản nào được phân quyền quản lý người dùng mới có thể thực hiện cấu hình, thay đổi trên trang này.</w:t>
+      </w:r>
+    </w:p>
+    <w:p>
+      <w:pPr>
+        <w:rPr>
+          <w:color w:val="FF0000"/>
+        </w:rPr>
+      </w:pPr>
+      <w:r>
+        <w:rPr>
+          <w:color w:val="FF0000"/>
+        </w:rPr>
+        <w:t>Cần đưa ra biểu đồ UC tổng quát trước khi đi vào mô tả chi tiết.</w:t>
       </w:r>
     </w:p>
     <w:p>
@@ -12834,7 +12882,7 @@
             <v:path o:extrusionok="f" gradientshapeok="t" o:connecttype="rect"/>
             <o:lock v:ext="edit" aspectratio="t"/>
           </v:shapetype>
-          <v:shape id="_x0000_i1025" type="#_x0000_t75" style="width:227.9pt;height:106.25pt">
+          <v:shape id="_x0000_i1025" type="#_x0000_t75" style="width:228.25pt;height:105.95pt">
             <v:imagedata r:id="rId24" o:title="Phiên"/>
           </v:shape>
         </w:pict>
@@ -12915,6 +12963,7 @@
           <w:numId w:val="22"/>
         </w:numPr>
         <w:rPr>
+          <w:b/>
           <w:color w:val="000000"/>
           <w:szCs w:val="26"/>
           <w:shd w:val="clear" w:color="auto" w:fill="FFFFFF"/>
@@ -12922,6 +12971,7 @@
       </w:pPr>
       <w:r>
         <w:rPr>
+          <w:b/>
           <w:color w:val="000000"/>
           <w:szCs w:val="26"/>
           <w:shd w:val="clear" w:color="auto" w:fill="FFFFFF"/>
@@ -12930,6 +12980,7 @@
       </w:r>
       <w:r>
         <w:rPr>
+          <w:b/>
           <w:color w:val="000000"/>
           <w:szCs w:val="26"/>
           <w:shd w:val="clear" w:color="auto" w:fill="FFFFFF"/>
@@ -12938,6 +12989,7 @@
       </w:r>
       <w:r>
         <w:rPr>
+          <w:b/>
           <w:color w:val="000000"/>
           <w:szCs w:val="26"/>
           <w:shd w:val="clear" w:color="auto" w:fill="FFFFFF"/>
@@ -13041,23 +13093,18 @@
           <w:numId w:val="44"/>
         </w:numPr>
         <w:rPr>
+          <w:b/>
           <w:color w:val="000000"/>
           <w:shd w:val="clear" w:color="auto" w:fill="FFFFFF"/>
         </w:rPr>
       </w:pPr>
       <w:r>
         <w:rPr>
+          <w:b/>
           <w:color w:val="000000"/>
           <w:shd w:val="clear" w:color="auto" w:fill="FFFFFF"/>
         </w:rPr>
-        <w:t>Mô tả chi tiết</w:t>
-      </w:r>
-      <w:r>
-        <w:rPr>
-          <w:color w:val="000000"/>
-          <w:shd w:val="clear" w:color="auto" w:fill="FFFFFF"/>
-        </w:rPr>
-        <w:t>:</w:t>
+        <w:t>Mô tả chi tiết:</w:t>
       </w:r>
     </w:p>
     <w:p>
@@ -13203,8 +13250,6 @@
         </w:rPr>
         <w:t>c 5</w:t>
       </w:r>
-      <w:bookmarkStart w:id="131" w:name="_GoBack"/>
-      <w:bookmarkEnd w:id="131"/>
       <w:r>
         <w:rPr>
           <w:color w:val="000000"/>
@@ -13300,7 +13345,7 @@
         </w:rPr>
         <w:lastRenderedPageBreak/>
         <w:pict w14:anchorId="6A7CDB80">
-          <v:shape id="_x0000_i1026" type="#_x0000_t75" style="width:227.9pt;height:106.25pt">
+          <v:shape id="_x0000_i1026" type="#_x0000_t75" style="width:228.25pt;height:105.95pt">
             <v:imagedata r:id="rId25" o:title="DNKTC"/>
           </v:shape>
         </w:pict>
@@ -13719,7 +13764,7 @@
       </w:pPr>
       <w:r>
         <w:pict w14:anchorId="30FDD0EE">
-          <v:shape id="_x0000_i1027" type="#_x0000_t75" style="width:227.9pt;height:106.25pt">
+          <v:shape id="_x0000_i1027" type="#_x0000_t75" style="width:228.25pt;height:105.95pt">
             <v:imagedata r:id="rId26" o:title="PhienCuThoi"/>
           </v:shape>
         </w:pict>
@@ -14150,7 +14195,7 @@
       </w:pPr>
       <w:r>
         <w:pict w14:anchorId="526A2F3C">
-          <v:shape id="_x0000_i1028" type="#_x0000_t75" style="width:227.9pt;height:106.25pt">
+          <v:shape id="_x0000_i1028" type="#_x0000_t75" style="width:228.25pt;height:105.95pt">
             <v:imagedata r:id="rId27" o:title="MoiUser"/>
           </v:shape>
         </w:pict>
@@ -14549,16 +14594,16 @@
           <w:lang w:val="vi-VN"/>
         </w:rPr>
       </w:pPr>
-      <w:bookmarkStart w:id="132" w:name="_Toc98522614"/>
-      <w:bookmarkStart w:id="133" w:name="_Toc100060564"/>
+      <w:bookmarkStart w:id="131" w:name="_Toc98522614"/>
+      <w:bookmarkStart w:id="132" w:name="_Toc100060564"/>
       <w:r>
         <w:rPr>
           <w:lang w:val="vi-VN"/>
         </w:rPr>
         <w:t>Cài đặt khoá tài khoản – Account lockout settings</w:t>
       </w:r>
+      <w:bookmarkEnd w:id="131"/>
       <w:bookmarkEnd w:id="132"/>
-      <w:bookmarkEnd w:id="133"/>
     </w:p>
     <w:p>
       <w:pPr>
@@ -14608,7 +14653,7 @@
           <w:lang w:val="vi-VN"/>
         </w:rPr>
         <w:pict w14:anchorId="594A5FB3">
-          <v:shape id="_x0000_i1029" type="#_x0000_t75" style="width:227.9pt;height:106.25pt">
+          <v:shape id="_x0000_i1029" type="#_x0000_t75" style="width:228.25pt;height:105.95pt">
             <v:imagedata r:id="rId28" o:title="4a"/>
           </v:shape>
         </w:pict>
@@ -15045,7 +15090,7 @@
       </w:pPr>
       <w:r>
         <w:pict w14:anchorId="54321D93">
-          <v:shape id="_x0000_i1030" type="#_x0000_t75" style="width:227.9pt;height:106.25pt">
+          <v:shape id="_x0000_i1030" type="#_x0000_t75" style="width:228.25pt;height:105.95pt">
             <v:imagedata r:id="rId29" o:title="4b"/>
           </v:shape>
         </w:pict>
@@ -15552,7 +15597,7 @@
         </w:rPr>
         <w:lastRenderedPageBreak/>
         <w:pict w14:anchorId="6FA9CFE4">
-          <v:shape id="_x0000_i1031" type="#_x0000_t75" style="width:227.9pt;height:106.25pt">
+          <v:shape id="_x0000_i1031" type="#_x0000_t75" style="width:228.25pt;height:105.95pt">
             <v:imagedata r:id="rId30" o:title="4c"/>
           </v:shape>
         </w:pict>
@@ -16156,7 +16201,7 @@
           <w:lang w:val="vi-VN"/>
         </w:rPr>
         <w:pict w14:anchorId="25B10F8D">
-          <v:shape id="_x0000_i1032" type="#_x0000_t75" style="width:227.9pt;height:106.25pt">
+          <v:shape id="_x0000_i1032" type="#_x0000_t75" style="width:228.25pt;height:105.95pt">
             <v:imagedata r:id="rId31" o:title="4d"/>
           </v:shape>
         </w:pict>
@@ -16492,11 +16537,11 @@
       <w:pPr>
         <w:pStyle w:val="Heading3"/>
       </w:pPr>
-      <w:bookmarkStart w:id="134" w:name="_Toc100060565"/>
+      <w:bookmarkStart w:id="133" w:name="_Toc100060565"/>
       <w:r>
         <w:t>Cài đặt mật khẩu – Passwork settings</w:t>
       </w:r>
-      <w:bookmarkEnd w:id="134"/>
+      <w:bookmarkEnd w:id="133"/>
     </w:p>
     <w:p>
       <w:pPr>
@@ -16546,7 +16591,7 @@
           <w:lang w:val="vi-VN"/>
         </w:rPr>
         <w:pict w14:anchorId="4A52C0BE">
-          <v:shape id="_x0000_i1033" type="#_x0000_t75" style="width:227.9pt;height:106.25pt">
+          <v:shape id="_x0000_i1033" type="#_x0000_t75" style="width:228.25pt;height:105.95pt">
             <v:imagedata r:id="rId32" o:title="5a"/>
           </v:shape>
         </w:pict>
@@ -16951,7 +16996,7 @@
           <w:lang w:val="vi-VN"/>
         </w:rPr>
         <w:pict w14:anchorId="027C1432">
-          <v:shape id="_x0000_i1034" type="#_x0000_t75" style="width:227.9pt;height:106.25pt">
+          <v:shape id="_x0000_i1034" type="#_x0000_t75" style="width:228.25pt;height:105.95pt">
             <v:imagedata r:id="rId33" o:title="5b"/>
           </v:shape>
         </w:pict>
@@ -17235,7 +17280,7 @@
           <w:lang w:val="vi-VN"/>
         </w:rPr>
         <w:pict w14:anchorId="19E8079A">
-          <v:shape id="_x0000_i1035" type="#_x0000_t75" style="width:227.9pt;height:106.25pt">
+          <v:shape id="_x0000_i1035" type="#_x0000_t75" style="width:228.25pt;height:105.95pt">
             <v:imagedata r:id="rId34" o:title="5c"/>
           </v:shape>
         </w:pict>
@@ -18071,7 +18116,7 @@
       </w:pPr>
       <w:r>
         <w:pict w14:anchorId="543FC163">
-          <v:shape id="_x0000_i1036" type="#_x0000_t75" style="width:227.9pt;height:106.25pt">
+          <v:shape id="_x0000_i1036" type="#_x0000_t75" style="width:228.25pt;height:105.95pt">
             <v:imagedata r:id="rId35" o:title="5d"/>
           </v:shape>
         </w:pict>
@@ -18352,7 +18397,7 @@
       </w:pPr>
       <w:r>
         <w:pict w14:anchorId="36BAE423">
-          <v:shape id="_x0000_i1037" type="#_x0000_t75" style="width:227.9pt;height:106.25pt">
+          <v:shape id="_x0000_i1037" type="#_x0000_t75" style="width:228.25pt;height:105.95pt">
             <v:imagedata r:id="rId36" o:title="6a"/>
           </v:shape>
         </w:pict>
@@ -18768,7 +18813,7 @@
       </w:pPr>
       <w:r>
         <w:pict w14:anchorId="487085D7">
-          <v:shape id="_x0000_i1038" type="#_x0000_t75" style="width:227.9pt;height:106.25pt">
+          <v:shape id="_x0000_i1038" type="#_x0000_t75" style="width:228.25pt;height:105.95pt">
             <v:imagedata r:id="rId37" o:title="6b"/>
           </v:shape>
         </w:pict>
@@ -19262,7 +19307,7 @@
           <w:lang w:val="vi-VN"/>
         </w:rPr>
         <w:pict w14:anchorId="3029F9CE">
-          <v:shape id="_x0000_i1039" type="#_x0000_t75" style="width:227.9pt;height:106.25pt">
+          <v:shape id="_x0000_i1039" type="#_x0000_t75" style="width:228.25pt;height:105.95pt">
             <v:imagedata r:id="rId38" o:title="6c"/>
           </v:shape>
         </w:pict>
@@ -19700,7 +19745,7 @@
       </w:pPr>
       <w:r>
         <w:pict w14:anchorId="3404C4F8">
-          <v:shape id="_x0000_i1040" type="#_x0000_t75" style="width:227.9pt;height:106.25pt">
+          <v:shape id="_x0000_i1040" type="#_x0000_t75" style="width:228.25pt;height:105.95pt">
             <v:imagedata r:id="rId39" o:title="6d"/>
           </v:shape>
         </w:pict>
@@ -20116,7 +20161,7 @@
           <w:lang w:val="vi-VN"/>
         </w:rPr>
         <w:pict w14:anchorId="08B7926F">
-          <v:shape id="_x0000_i1041" type="#_x0000_t75" style="width:227.9pt;height:106.25pt">
+          <v:shape id="_x0000_i1041" type="#_x0000_t75" style="width:228.25pt;height:105.95pt">
             <v:imagedata r:id="rId40" o:title="aa"/>
           </v:shape>
         </w:pict>
@@ -20700,7 +20745,7 @@
       </w:pPr>
       <w:r>
         <w:pict w14:anchorId="11070AD9">
-          <v:shape id="_x0000_i1042" type="#_x0000_t75" style="width:227.9pt;height:106.25pt">
+          <v:shape id="_x0000_i1042" type="#_x0000_t75" style="width:228.25pt;height:105.95pt">
             <v:imagedata r:id="rId42" o:title="cc"/>
           </v:shape>
         </w:pict>
@@ -20965,12 +21010,14 @@
       <w:pPr>
         <w:pStyle w:val="Heading1"/>
       </w:pPr>
-      <w:bookmarkStart w:id="135" w:name="_Toc100060566"/>
+      <w:bookmarkStart w:id="134" w:name="_Toc100060566"/>
+      <w:bookmarkStart w:id="135" w:name="_GoBack"/>
+      <w:bookmarkEnd w:id="135"/>
       <w:r>
         <w:lastRenderedPageBreak/>
         <w:t>Triển khai</w:t>
       </w:r>
-      <w:bookmarkEnd w:id="135"/>
+      <w:bookmarkEnd w:id="134"/>
     </w:p>
     <w:p>
       <w:pPr>
@@ -21378,7 +21425,7 @@
 </file>
 
 <file path=word/endnotes.xml><?xml version="1.0" encoding="utf-8"?>
-<w:endnotes xmlns:wpc="http://schemas.microsoft.com/office/word/2010/wordprocessingCanvas" xmlns:cx="http://schemas.microsoft.com/office/drawing/2014/chartex" xmlns:mc="http://schemas.openxmlformats.org/markup-compatibility/2006" xmlns:o="urn:schemas-microsoft-com:office:office" xmlns:r="http://schemas.openxmlformats.org/officeDocument/2006/relationships" xmlns:m="http://schemas.openxmlformats.org/officeDocument/2006/math" xmlns:v="urn:schemas-microsoft-com:vml" xmlns:wp14="http://schemas.microsoft.com/office/word/2010/wordprocessingDrawing" xmlns:wp="http://schemas.openxmlformats.org/drawingml/2006/wordprocessingDrawing" xmlns:w10="urn:schemas-microsoft-com:office:word" xmlns:w="http://schemas.openxmlformats.org/wordprocessingml/2006/main" xmlns:w14="http://schemas.microsoft.com/office/word/2010/wordml" xmlns:w15="http://schemas.microsoft.com/office/word/2012/wordml" xmlns:w16se="http://schemas.microsoft.com/office/word/2015/wordml/symex" xmlns:wpg="http://schemas.microsoft.com/office/word/2010/wordprocessingGroup" xmlns:wpi="http://schemas.microsoft.com/office/word/2010/wordprocessingInk" xmlns:wne="http://schemas.microsoft.com/office/word/2006/wordml" xmlns:wps="http://schemas.microsoft.com/office/word/2010/wordprocessingShape" mc:Ignorable="w14 w15 w16se wp14">
+<w:endnotes xmlns:wpc="http://schemas.microsoft.com/office/word/2010/wordprocessingCanvas" xmlns:cx="http://schemas.microsoft.com/office/drawing/2014/chartex" xmlns:cx1="http://schemas.microsoft.com/office/drawing/2015/9/8/chartex" xmlns:cx2="http://schemas.microsoft.com/office/drawing/2015/10/21/chartex" xmlns:cx3="http://schemas.microsoft.com/office/drawing/2016/5/9/chartex" xmlns:cx4="http://schemas.microsoft.com/office/drawing/2016/5/10/chartex" xmlns:cx5="http://schemas.microsoft.com/office/drawing/2016/5/11/chartex" xmlns:cx6="http://schemas.microsoft.com/office/drawing/2016/5/12/chartex" xmlns:cx7="http://schemas.microsoft.com/office/drawing/2016/5/13/chartex" xmlns:cx8="http://schemas.microsoft.com/office/drawing/2016/5/14/chartex" xmlns:mc="http://schemas.openxmlformats.org/markup-compatibility/2006" xmlns:aink="http://schemas.microsoft.com/office/drawing/2016/ink" xmlns:am3d="http://schemas.microsoft.com/office/drawing/2017/model3d" xmlns:o="urn:schemas-microsoft-com:office:office" xmlns:r="http://schemas.openxmlformats.org/officeDocument/2006/relationships" xmlns:m="http://schemas.openxmlformats.org/officeDocument/2006/math" xmlns:v="urn:schemas-microsoft-com:vml" xmlns:wp14="http://schemas.microsoft.com/office/word/2010/wordprocessingDrawing" xmlns:wp="http://schemas.openxmlformats.org/drawingml/2006/wordprocessingDrawing" xmlns:w10="urn:schemas-microsoft-com:office:word" xmlns:w="http://schemas.openxmlformats.org/wordprocessingml/2006/main" xmlns:w14="http://schemas.microsoft.com/office/word/2010/wordml" xmlns:w15="http://schemas.microsoft.com/office/word/2012/wordml" xmlns:w16cid="http://schemas.microsoft.com/office/word/2016/wordml/cid" xmlns:w16se="http://schemas.microsoft.com/office/word/2015/wordml/symex" xmlns:wpg="http://schemas.microsoft.com/office/word/2010/wordprocessingGroup" xmlns:wpi="http://schemas.microsoft.com/office/word/2010/wordprocessingInk" xmlns:wne="http://schemas.microsoft.com/office/word/2006/wordml" xmlns:wps="http://schemas.microsoft.com/office/word/2010/wordprocessingShape" mc:Ignorable="w14 w15 w16se w16cid wp14">
   <w:endnote w:type="separator" w:id="-1">
     <w:p>
       <w:r>
@@ -21403,7 +21450,7 @@
 </file>
 
 <file path=word/footer1.xml><?xml version="1.0" encoding="utf-8"?>
-<w:ftr xmlns:wpc="http://schemas.microsoft.com/office/word/2010/wordprocessingCanvas" xmlns:cx="http://schemas.microsoft.com/office/drawing/2014/chartex" xmlns:mc="http://schemas.openxmlformats.org/markup-compatibility/2006" xmlns:o="urn:schemas-microsoft-com:office:office" xmlns:r="http://schemas.openxmlformats.org/officeDocument/2006/relationships" xmlns:m="http://schemas.openxmlformats.org/officeDocument/2006/math" xmlns:v="urn:schemas-microsoft-com:vml" xmlns:wp14="http://schemas.microsoft.com/office/word/2010/wordprocessingDrawing" xmlns:wp="http://schemas.openxmlformats.org/drawingml/2006/wordprocessingDrawing" xmlns:w10="urn:schemas-microsoft-com:office:word" xmlns:w="http://schemas.openxmlformats.org/wordprocessingml/2006/main" xmlns:w14="http://schemas.microsoft.com/office/word/2010/wordml" xmlns:w15="http://schemas.microsoft.com/office/word/2012/wordml" xmlns:w16se="http://schemas.microsoft.com/office/word/2015/wordml/symex" xmlns:wpg="http://schemas.microsoft.com/office/word/2010/wordprocessingGroup" xmlns:wpi="http://schemas.microsoft.com/office/word/2010/wordprocessingInk" xmlns:wne="http://schemas.microsoft.com/office/word/2006/wordml" xmlns:wps="http://schemas.microsoft.com/office/word/2010/wordprocessingShape" mc:Ignorable="w14 w15 w16se wp14">
+<w:ftr xmlns:wpc="http://schemas.microsoft.com/office/word/2010/wordprocessingCanvas" xmlns:cx="http://schemas.microsoft.com/office/drawing/2014/chartex" xmlns:cx1="http://schemas.microsoft.com/office/drawing/2015/9/8/chartex" xmlns:cx2="http://schemas.microsoft.com/office/drawing/2015/10/21/chartex" xmlns:cx3="http://schemas.microsoft.com/office/drawing/2016/5/9/chartex" xmlns:cx4="http://schemas.microsoft.com/office/drawing/2016/5/10/chartex" xmlns:cx5="http://schemas.microsoft.com/office/drawing/2016/5/11/chartex" xmlns:cx6="http://schemas.microsoft.com/office/drawing/2016/5/12/chartex" xmlns:cx7="http://schemas.microsoft.com/office/drawing/2016/5/13/chartex" xmlns:cx8="http://schemas.microsoft.com/office/drawing/2016/5/14/chartex" xmlns:mc="http://schemas.openxmlformats.org/markup-compatibility/2006" xmlns:aink="http://schemas.microsoft.com/office/drawing/2016/ink" xmlns:am3d="http://schemas.microsoft.com/office/drawing/2017/model3d" xmlns:o="urn:schemas-microsoft-com:office:office" xmlns:r="http://schemas.openxmlformats.org/officeDocument/2006/relationships" xmlns:m="http://schemas.openxmlformats.org/officeDocument/2006/math" xmlns:v="urn:schemas-microsoft-com:vml" xmlns:wp14="http://schemas.microsoft.com/office/word/2010/wordprocessingDrawing" xmlns:wp="http://schemas.openxmlformats.org/drawingml/2006/wordprocessingDrawing" xmlns:w10="urn:schemas-microsoft-com:office:word" xmlns:w="http://schemas.openxmlformats.org/wordprocessingml/2006/main" xmlns:w14="http://schemas.microsoft.com/office/word/2010/wordml" xmlns:w15="http://schemas.microsoft.com/office/word/2012/wordml" xmlns:w16cid="http://schemas.microsoft.com/office/word/2016/wordml/cid" xmlns:w16se="http://schemas.microsoft.com/office/word/2015/wordml/symex" xmlns:wpg="http://schemas.microsoft.com/office/word/2010/wordprocessingGroup" xmlns:wpi="http://schemas.microsoft.com/office/word/2010/wordprocessingInk" xmlns:wne="http://schemas.microsoft.com/office/word/2006/wordml" xmlns:wps="http://schemas.microsoft.com/office/word/2010/wordprocessingShape" mc:Ignorable="w14 w15 w16se w16cid wp14">
   <w:p>
     <w:pPr>
       <w:pStyle w:val="Footer"/>
@@ -21417,7 +21464,7 @@
 </file>
 
 <file path=word/footer2.xml><?xml version="1.0" encoding="utf-8"?>
-<w:ftr xmlns:wpc="http://schemas.microsoft.com/office/word/2010/wordprocessingCanvas" xmlns:cx="http://schemas.microsoft.com/office/drawing/2014/chartex" xmlns:mc="http://schemas.openxmlformats.org/markup-compatibility/2006" xmlns:o="urn:schemas-microsoft-com:office:office" xmlns:r="http://schemas.openxmlformats.org/officeDocument/2006/relationships" xmlns:m="http://schemas.openxmlformats.org/officeDocument/2006/math" xmlns:v="urn:schemas-microsoft-com:vml" xmlns:wp14="http://schemas.microsoft.com/office/word/2010/wordprocessingDrawing" xmlns:wp="http://schemas.openxmlformats.org/drawingml/2006/wordprocessingDrawing" xmlns:w10="urn:schemas-microsoft-com:office:word" xmlns:w="http://schemas.openxmlformats.org/wordprocessingml/2006/main" xmlns:w14="http://schemas.microsoft.com/office/word/2010/wordml" xmlns:w15="http://schemas.microsoft.com/office/word/2012/wordml" xmlns:w16se="http://schemas.microsoft.com/office/word/2015/wordml/symex" xmlns:wpg="http://schemas.microsoft.com/office/word/2010/wordprocessingGroup" xmlns:wpi="http://schemas.microsoft.com/office/word/2010/wordprocessingInk" xmlns:wne="http://schemas.microsoft.com/office/word/2006/wordml" xmlns:wps="http://schemas.microsoft.com/office/word/2010/wordprocessingShape" mc:Ignorable="w14 w15 w16se wp14">
+<w:ftr xmlns:wpc="http://schemas.microsoft.com/office/word/2010/wordprocessingCanvas" xmlns:cx="http://schemas.microsoft.com/office/drawing/2014/chartex" xmlns:cx1="http://schemas.microsoft.com/office/drawing/2015/9/8/chartex" xmlns:cx2="http://schemas.microsoft.com/office/drawing/2015/10/21/chartex" xmlns:cx3="http://schemas.microsoft.com/office/drawing/2016/5/9/chartex" xmlns:cx4="http://schemas.microsoft.com/office/drawing/2016/5/10/chartex" xmlns:cx5="http://schemas.microsoft.com/office/drawing/2016/5/11/chartex" xmlns:cx6="http://schemas.microsoft.com/office/drawing/2016/5/12/chartex" xmlns:cx7="http://schemas.microsoft.com/office/drawing/2016/5/13/chartex" xmlns:cx8="http://schemas.microsoft.com/office/drawing/2016/5/14/chartex" xmlns:mc="http://schemas.openxmlformats.org/markup-compatibility/2006" xmlns:aink="http://schemas.microsoft.com/office/drawing/2016/ink" xmlns:am3d="http://schemas.microsoft.com/office/drawing/2017/model3d" xmlns:o="urn:schemas-microsoft-com:office:office" xmlns:r="http://schemas.openxmlformats.org/officeDocument/2006/relationships" xmlns:m="http://schemas.openxmlformats.org/officeDocument/2006/math" xmlns:v="urn:schemas-microsoft-com:vml" xmlns:wp14="http://schemas.microsoft.com/office/word/2010/wordprocessingDrawing" xmlns:wp="http://schemas.openxmlformats.org/drawingml/2006/wordprocessingDrawing" xmlns:w10="urn:schemas-microsoft-com:office:word" xmlns:w="http://schemas.openxmlformats.org/wordprocessingml/2006/main" xmlns:w14="http://schemas.microsoft.com/office/word/2010/wordml" xmlns:w15="http://schemas.microsoft.com/office/word/2012/wordml" xmlns:w16cid="http://schemas.microsoft.com/office/word/2016/wordml/cid" xmlns:w16se="http://schemas.microsoft.com/office/word/2015/wordml/symex" xmlns:wpg="http://schemas.microsoft.com/office/word/2010/wordprocessingGroup" xmlns:wpi="http://schemas.microsoft.com/office/word/2010/wordprocessingInk" xmlns:wne="http://schemas.microsoft.com/office/word/2006/wordml" xmlns:wps="http://schemas.microsoft.com/office/word/2010/wordprocessingShape" mc:Ignorable="w14 w15 w16se w16cid wp14">
   <w:sdt>
     <w:sdtPr>
       <w:id w:val="2028130989"/>
@@ -21465,7 +21512,7 @@
 </file>
 
 <file path=word/footnotes.xml><?xml version="1.0" encoding="utf-8"?>
-<w:footnotes xmlns:wpc="http://schemas.microsoft.com/office/word/2010/wordprocessingCanvas" xmlns:cx="http://schemas.microsoft.com/office/drawing/2014/chartex" xmlns:mc="http://schemas.openxmlformats.org/markup-compatibility/2006" xmlns:o="urn:schemas-microsoft-com:office:office" xmlns:r="http://schemas.openxmlformats.org/officeDocument/2006/relationships" xmlns:m="http://schemas.openxmlformats.org/officeDocument/2006/math" xmlns:v="urn:schemas-microsoft-com:vml" xmlns:wp14="http://schemas.microsoft.com/office/word/2010/wordprocessingDrawing" xmlns:wp="http://schemas.openxmlformats.org/drawingml/2006/wordprocessingDrawing" xmlns:w10="urn:schemas-microsoft-com:office:word" xmlns:w="http://schemas.openxmlformats.org/wordprocessingml/2006/main" xmlns:w14="http://schemas.microsoft.com/office/word/2010/wordml" xmlns:w15="http://schemas.microsoft.com/office/word/2012/wordml" xmlns:w16se="http://schemas.microsoft.com/office/word/2015/wordml/symex" xmlns:wpg="http://schemas.microsoft.com/office/word/2010/wordprocessingGroup" xmlns:wpi="http://schemas.microsoft.com/office/word/2010/wordprocessingInk" xmlns:wne="http://schemas.microsoft.com/office/word/2006/wordml" xmlns:wps="http://schemas.microsoft.com/office/word/2010/wordprocessingShape" mc:Ignorable="w14 w15 w16se wp14">
+<w:footnotes xmlns:wpc="http://schemas.microsoft.com/office/word/2010/wordprocessingCanvas" xmlns:cx="http://schemas.microsoft.com/office/drawing/2014/chartex" xmlns:cx1="http://schemas.microsoft.com/office/drawing/2015/9/8/chartex" xmlns:cx2="http://schemas.microsoft.com/office/drawing/2015/10/21/chartex" xmlns:cx3="http://schemas.microsoft.com/office/drawing/2016/5/9/chartex" xmlns:cx4="http://schemas.microsoft.com/office/drawing/2016/5/10/chartex" xmlns:cx5="http://schemas.microsoft.com/office/drawing/2016/5/11/chartex" xmlns:cx6="http://schemas.microsoft.com/office/drawing/2016/5/12/chartex" xmlns:cx7="http://schemas.microsoft.com/office/drawing/2016/5/13/chartex" xmlns:cx8="http://schemas.microsoft.com/office/drawing/2016/5/14/chartex" xmlns:mc="http://schemas.openxmlformats.org/markup-compatibility/2006" xmlns:aink="http://schemas.microsoft.com/office/drawing/2016/ink" xmlns:am3d="http://schemas.microsoft.com/office/drawing/2017/model3d" xmlns:o="urn:schemas-microsoft-com:office:office" xmlns:r="http://schemas.openxmlformats.org/officeDocument/2006/relationships" xmlns:m="http://schemas.openxmlformats.org/officeDocument/2006/math" xmlns:v="urn:schemas-microsoft-com:vml" xmlns:wp14="http://schemas.microsoft.com/office/word/2010/wordprocessingDrawing" xmlns:wp="http://schemas.openxmlformats.org/drawingml/2006/wordprocessingDrawing" xmlns:w10="urn:schemas-microsoft-com:office:word" xmlns:w="http://schemas.openxmlformats.org/wordprocessingml/2006/main" xmlns:w14="http://schemas.microsoft.com/office/word/2010/wordml" xmlns:w15="http://schemas.microsoft.com/office/word/2012/wordml" xmlns:w16cid="http://schemas.microsoft.com/office/word/2016/wordml/cid" xmlns:w16se="http://schemas.microsoft.com/office/word/2015/wordml/symex" xmlns:wpg="http://schemas.microsoft.com/office/word/2010/wordprocessingGroup" xmlns:wpi="http://schemas.microsoft.com/office/word/2010/wordprocessingInk" xmlns:wne="http://schemas.microsoft.com/office/word/2006/wordml" xmlns:wps="http://schemas.microsoft.com/office/word/2010/wordprocessingShape" mc:Ignorable="w14 w15 w16se w16cid wp14">
   <w:footnote w:type="separator" w:id="-1">
     <w:p>
       <w:r>
@@ -21487,7 +21534,7 @@
 </file>
 
 <file path=word/header1.xml><?xml version="1.0" encoding="utf-8"?>
-<w:hdr xmlns:wpc="http://schemas.microsoft.com/office/word/2010/wordprocessingCanvas" xmlns:cx="http://schemas.microsoft.com/office/drawing/2014/chartex" xmlns:mc="http://schemas.openxmlformats.org/markup-compatibility/2006" xmlns:o="urn:schemas-microsoft-com:office:office" xmlns:r="http://schemas.openxmlformats.org/officeDocument/2006/relationships" xmlns:m="http://schemas.openxmlformats.org/officeDocument/2006/math" xmlns:v="urn:schemas-microsoft-com:vml" xmlns:wp14="http://schemas.microsoft.com/office/word/2010/wordprocessingDrawing" xmlns:wp="http://schemas.openxmlformats.org/drawingml/2006/wordprocessingDrawing" xmlns:w10="urn:schemas-microsoft-com:office:word" xmlns:w="http://schemas.openxmlformats.org/wordprocessingml/2006/main" xmlns:w14="http://schemas.microsoft.com/office/word/2010/wordml" xmlns:w15="http://schemas.microsoft.com/office/word/2012/wordml" xmlns:w16se="http://schemas.microsoft.com/office/word/2015/wordml/symex" xmlns:wpg="http://schemas.microsoft.com/office/word/2010/wordprocessingGroup" xmlns:wpi="http://schemas.microsoft.com/office/word/2010/wordprocessingInk" xmlns:wne="http://schemas.microsoft.com/office/word/2006/wordml" xmlns:wps="http://schemas.microsoft.com/office/word/2010/wordprocessingShape" mc:Ignorable="w14 w15 w16se wp14">
+<w:hdr xmlns:wpc="http://schemas.microsoft.com/office/word/2010/wordprocessingCanvas" xmlns:cx="http://schemas.microsoft.com/office/drawing/2014/chartex" xmlns:cx1="http://schemas.microsoft.com/office/drawing/2015/9/8/chartex" xmlns:cx2="http://schemas.microsoft.com/office/drawing/2015/10/21/chartex" xmlns:cx3="http://schemas.microsoft.com/office/drawing/2016/5/9/chartex" xmlns:cx4="http://schemas.microsoft.com/office/drawing/2016/5/10/chartex" xmlns:cx5="http://schemas.microsoft.com/office/drawing/2016/5/11/chartex" xmlns:cx6="http://schemas.microsoft.com/office/drawing/2016/5/12/chartex" xmlns:cx7="http://schemas.microsoft.com/office/drawing/2016/5/13/chartex" xmlns:cx8="http://schemas.microsoft.com/office/drawing/2016/5/14/chartex" xmlns:mc="http://schemas.openxmlformats.org/markup-compatibility/2006" xmlns:aink="http://schemas.microsoft.com/office/drawing/2016/ink" xmlns:am3d="http://schemas.microsoft.com/office/drawing/2017/model3d" xmlns:o="urn:schemas-microsoft-com:office:office" xmlns:r="http://schemas.openxmlformats.org/officeDocument/2006/relationships" xmlns:m="http://schemas.openxmlformats.org/officeDocument/2006/math" xmlns:v="urn:schemas-microsoft-com:vml" xmlns:wp14="http://schemas.microsoft.com/office/word/2010/wordprocessingDrawing" xmlns:wp="http://schemas.openxmlformats.org/drawingml/2006/wordprocessingDrawing" xmlns:w10="urn:schemas-microsoft-com:office:word" xmlns:w="http://schemas.openxmlformats.org/wordprocessingml/2006/main" xmlns:w14="http://schemas.microsoft.com/office/word/2010/wordml" xmlns:w15="http://schemas.microsoft.com/office/word/2012/wordml" xmlns:w16cid="http://schemas.microsoft.com/office/word/2016/wordml/cid" xmlns:w16se="http://schemas.microsoft.com/office/word/2015/wordml/symex" xmlns:wpg="http://schemas.microsoft.com/office/word/2010/wordprocessingGroup" xmlns:wpi="http://schemas.microsoft.com/office/word/2010/wordprocessingInk" xmlns:wne="http://schemas.microsoft.com/office/word/2006/wordml" xmlns:wps="http://schemas.microsoft.com/office/word/2010/wordprocessingShape" mc:Ignorable="w14 w15 w16se w16cid wp14">
   <w:p>
     <w:pPr>
       <w:pStyle w:val="Header"/>
@@ -21527,7 +21574,7 @@
 </file>
 
 <file path=word/header2.xml><?xml version="1.0" encoding="utf-8"?>
-<w:hdr xmlns:wpc="http://schemas.microsoft.com/office/word/2010/wordprocessingCanvas" xmlns:cx="http://schemas.microsoft.com/office/drawing/2014/chartex" xmlns:mc="http://schemas.openxmlformats.org/markup-compatibility/2006" xmlns:o="urn:schemas-microsoft-com:office:office" xmlns:r="http://schemas.openxmlformats.org/officeDocument/2006/relationships" xmlns:m="http://schemas.openxmlformats.org/officeDocument/2006/math" xmlns:v="urn:schemas-microsoft-com:vml" xmlns:wp14="http://schemas.microsoft.com/office/word/2010/wordprocessingDrawing" xmlns:wp="http://schemas.openxmlformats.org/drawingml/2006/wordprocessingDrawing" xmlns:w10="urn:schemas-microsoft-com:office:word" xmlns:w="http://schemas.openxmlformats.org/wordprocessingml/2006/main" xmlns:w14="http://schemas.microsoft.com/office/word/2010/wordml" xmlns:w15="http://schemas.microsoft.com/office/word/2012/wordml" xmlns:w16se="http://schemas.microsoft.com/office/word/2015/wordml/symex" xmlns:wpg="http://schemas.microsoft.com/office/word/2010/wordprocessingGroup" xmlns:wpi="http://schemas.microsoft.com/office/word/2010/wordprocessingInk" xmlns:wne="http://schemas.microsoft.com/office/word/2006/wordml" xmlns:wps="http://schemas.microsoft.com/office/word/2010/wordprocessingShape" mc:Ignorable="w14 w15 w16se wp14">
+<w:hdr xmlns:wpc="http://schemas.microsoft.com/office/word/2010/wordprocessingCanvas" xmlns:cx="http://schemas.microsoft.com/office/drawing/2014/chartex" xmlns:cx1="http://schemas.microsoft.com/office/drawing/2015/9/8/chartex" xmlns:cx2="http://schemas.microsoft.com/office/drawing/2015/10/21/chartex" xmlns:cx3="http://schemas.microsoft.com/office/drawing/2016/5/9/chartex" xmlns:cx4="http://schemas.microsoft.com/office/drawing/2016/5/10/chartex" xmlns:cx5="http://schemas.microsoft.com/office/drawing/2016/5/11/chartex" xmlns:cx6="http://schemas.microsoft.com/office/drawing/2016/5/12/chartex" xmlns:cx7="http://schemas.microsoft.com/office/drawing/2016/5/13/chartex" xmlns:cx8="http://schemas.microsoft.com/office/drawing/2016/5/14/chartex" xmlns:mc="http://schemas.openxmlformats.org/markup-compatibility/2006" xmlns:aink="http://schemas.microsoft.com/office/drawing/2016/ink" xmlns:am3d="http://schemas.microsoft.com/office/drawing/2017/model3d" xmlns:o="urn:schemas-microsoft-com:office:office" xmlns:r="http://schemas.openxmlformats.org/officeDocument/2006/relationships" xmlns:m="http://schemas.openxmlformats.org/officeDocument/2006/math" xmlns:v="urn:schemas-microsoft-com:vml" xmlns:wp14="http://schemas.microsoft.com/office/word/2010/wordprocessingDrawing" xmlns:wp="http://schemas.openxmlformats.org/drawingml/2006/wordprocessingDrawing" xmlns:w10="urn:schemas-microsoft-com:office:word" xmlns:w="http://schemas.openxmlformats.org/wordprocessingml/2006/main" xmlns:w14="http://schemas.microsoft.com/office/word/2010/wordml" xmlns:w15="http://schemas.microsoft.com/office/word/2012/wordml" xmlns:w16cid="http://schemas.microsoft.com/office/word/2016/wordml/cid" xmlns:w16se="http://schemas.microsoft.com/office/word/2015/wordml/symex" xmlns:wpg="http://schemas.microsoft.com/office/word/2010/wordprocessingGroup" xmlns:wpi="http://schemas.microsoft.com/office/word/2010/wordprocessingInk" xmlns:wne="http://schemas.microsoft.com/office/word/2006/wordml" xmlns:wps="http://schemas.microsoft.com/office/word/2010/wordprocessingShape" mc:Ignorable="w14 w15 w16se w16cid wp14">
   <w:p>
     <w:pPr>
       <w:pStyle w:val="Header"/>
@@ -21567,7 +21614,7 @@
 </file>
 
 <file path=word/header3.xml><?xml version="1.0" encoding="utf-8"?>
-<w:hdr xmlns:wpc="http://schemas.microsoft.com/office/word/2010/wordprocessingCanvas" xmlns:cx="http://schemas.microsoft.com/office/drawing/2014/chartex" xmlns:mc="http://schemas.openxmlformats.org/markup-compatibility/2006" xmlns:o="urn:schemas-microsoft-com:office:office" xmlns:r="http://schemas.openxmlformats.org/officeDocument/2006/relationships" xmlns:m="http://schemas.openxmlformats.org/officeDocument/2006/math" xmlns:v="urn:schemas-microsoft-com:vml" xmlns:wp14="http://schemas.microsoft.com/office/word/2010/wordprocessingDrawing" xmlns:wp="http://schemas.openxmlformats.org/drawingml/2006/wordprocessingDrawing" xmlns:w10="urn:schemas-microsoft-com:office:word" xmlns:w="http://schemas.openxmlformats.org/wordprocessingml/2006/main" xmlns:w14="http://schemas.microsoft.com/office/word/2010/wordml" xmlns:w15="http://schemas.microsoft.com/office/word/2012/wordml" xmlns:w16se="http://schemas.microsoft.com/office/word/2015/wordml/symex" xmlns:wpg="http://schemas.microsoft.com/office/word/2010/wordprocessingGroup" xmlns:wpi="http://schemas.microsoft.com/office/word/2010/wordprocessingInk" xmlns:wne="http://schemas.microsoft.com/office/word/2006/wordml" xmlns:wps="http://schemas.microsoft.com/office/word/2010/wordprocessingShape" mc:Ignorable="w14 w15 w16se wp14">
+<w:hdr xmlns:wpc="http://schemas.microsoft.com/office/word/2010/wordprocessingCanvas" xmlns:cx="http://schemas.microsoft.com/office/drawing/2014/chartex" xmlns:cx1="http://schemas.microsoft.com/office/drawing/2015/9/8/chartex" xmlns:cx2="http://schemas.microsoft.com/office/drawing/2015/10/21/chartex" xmlns:cx3="http://schemas.microsoft.com/office/drawing/2016/5/9/chartex" xmlns:cx4="http://schemas.microsoft.com/office/drawing/2016/5/10/chartex" xmlns:cx5="http://schemas.microsoft.com/office/drawing/2016/5/11/chartex" xmlns:cx6="http://schemas.microsoft.com/office/drawing/2016/5/12/chartex" xmlns:cx7="http://schemas.microsoft.com/office/drawing/2016/5/13/chartex" xmlns:cx8="http://schemas.microsoft.com/office/drawing/2016/5/14/chartex" xmlns:mc="http://schemas.openxmlformats.org/markup-compatibility/2006" xmlns:aink="http://schemas.microsoft.com/office/drawing/2016/ink" xmlns:am3d="http://schemas.microsoft.com/office/drawing/2017/model3d" xmlns:o="urn:schemas-microsoft-com:office:office" xmlns:r="http://schemas.openxmlformats.org/officeDocument/2006/relationships" xmlns:m="http://schemas.openxmlformats.org/officeDocument/2006/math" xmlns:v="urn:schemas-microsoft-com:vml" xmlns:wp14="http://schemas.microsoft.com/office/word/2010/wordprocessingDrawing" xmlns:wp="http://schemas.openxmlformats.org/drawingml/2006/wordprocessingDrawing" xmlns:w10="urn:schemas-microsoft-com:office:word" xmlns:w="http://schemas.openxmlformats.org/wordprocessingml/2006/main" xmlns:w14="http://schemas.microsoft.com/office/word/2010/wordml" xmlns:w15="http://schemas.microsoft.com/office/word/2012/wordml" xmlns:w16cid="http://schemas.microsoft.com/office/word/2016/wordml/cid" xmlns:w16se="http://schemas.microsoft.com/office/word/2015/wordml/symex" xmlns:wpg="http://schemas.microsoft.com/office/word/2010/wordprocessingGroup" xmlns:wpi="http://schemas.microsoft.com/office/word/2010/wordprocessingInk" xmlns:wne="http://schemas.microsoft.com/office/word/2006/wordml" xmlns:wps="http://schemas.microsoft.com/office/word/2010/wordprocessingShape" mc:Ignorable="w14 w15 w16se w16cid wp14">
   <w:p>
     <w:pPr>
       <w:pStyle w:val="Header"/>
@@ -21607,7 +21654,7 @@
 </file>
 
 <file path=word/header4.xml><?xml version="1.0" encoding="utf-8"?>
-<w:hdr xmlns:wpc="http://schemas.microsoft.com/office/word/2010/wordprocessingCanvas" xmlns:cx="http://schemas.microsoft.com/office/drawing/2014/chartex" xmlns:mc="http://schemas.openxmlformats.org/markup-compatibility/2006" xmlns:o="urn:schemas-microsoft-com:office:office" xmlns:r="http://schemas.openxmlformats.org/officeDocument/2006/relationships" xmlns:m="http://schemas.openxmlformats.org/officeDocument/2006/math" xmlns:v="urn:schemas-microsoft-com:vml" xmlns:wp14="http://schemas.microsoft.com/office/word/2010/wordprocessingDrawing" xmlns:wp="http://schemas.openxmlformats.org/drawingml/2006/wordprocessingDrawing" xmlns:w10="urn:schemas-microsoft-com:office:word" xmlns:w="http://schemas.openxmlformats.org/wordprocessingml/2006/main" xmlns:w14="http://schemas.microsoft.com/office/word/2010/wordml" xmlns:w15="http://schemas.microsoft.com/office/word/2012/wordml" xmlns:w16se="http://schemas.microsoft.com/office/word/2015/wordml/symex" xmlns:wpg="http://schemas.microsoft.com/office/word/2010/wordprocessingGroup" xmlns:wpi="http://schemas.microsoft.com/office/word/2010/wordprocessingInk" xmlns:wne="http://schemas.microsoft.com/office/word/2006/wordml" xmlns:wps="http://schemas.microsoft.com/office/word/2010/wordprocessingShape" mc:Ignorable="w14 w15 w16se wp14">
+<w:hdr xmlns:wpc="http://schemas.microsoft.com/office/word/2010/wordprocessingCanvas" xmlns:cx="http://schemas.microsoft.com/office/drawing/2014/chartex" xmlns:cx1="http://schemas.microsoft.com/office/drawing/2015/9/8/chartex" xmlns:cx2="http://schemas.microsoft.com/office/drawing/2015/10/21/chartex" xmlns:cx3="http://schemas.microsoft.com/office/drawing/2016/5/9/chartex" xmlns:cx4="http://schemas.microsoft.com/office/drawing/2016/5/10/chartex" xmlns:cx5="http://schemas.microsoft.com/office/drawing/2016/5/11/chartex" xmlns:cx6="http://schemas.microsoft.com/office/drawing/2016/5/12/chartex" xmlns:cx7="http://schemas.microsoft.com/office/drawing/2016/5/13/chartex" xmlns:cx8="http://schemas.microsoft.com/office/drawing/2016/5/14/chartex" xmlns:mc="http://schemas.openxmlformats.org/markup-compatibility/2006" xmlns:aink="http://schemas.microsoft.com/office/drawing/2016/ink" xmlns:am3d="http://schemas.microsoft.com/office/drawing/2017/model3d" xmlns:o="urn:schemas-microsoft-com:office:office" xmlns:r="http://schemas.openxmlformats.org/officeDocument/2006/relationships" xmlns:m="http://schemas.openxmlformats.org/officeDocument/2006/math" xmlns:v="urn:schemas-microsoft-com:vml" xmlns:wp14="http://schemas.microsoft.com/office/word/2010/wordprocessingDrawing" xmlns:wp="http://schemas.openxmlformats.org/drawingml/2006/wordprocessingDrawing" xmlns:w10="urn:schemas-microsoft-com:office:word" xmlns:w="http://schemas.openxmlformats.org/wordprocessingml/2006/main" xmlns:w14="http://schemas.microsoft.com/office/word/2010/wordml" xmlns:w15="http://schemas.microsoft.com/office/word/2012/wordml" xmlns:w16cid="http://schemas.microsoft.com/office/word/2016/wordml/cid" xmlns:w16se="http://schemas.microsoft.com/office/word/2015/wordml/symex" xmlns:wpg="http://schemas.microsoft.com/office/word/2010/wordprocessingGroup" xmlns:wpi="http://schemas.microsoft.com/office/word/2010/wordprocessingInk" xmlns:wne="http://schemas.microsoft.com/office/word/2006/wordml" xmlns:wps="http://schemas.microsoft.com/office/word/2010/wordprocessingShape" mc:Ignorable="w14 w15 w16se w16cid wp14">
   <w:p>
     <w:pPr>
       <w:pStyle w:val="Header"/>
@@ -21647,7 +21694,7 @@
 </file>
 
 <file path=word/header5.xml><?xml version="1.0" encoding="utf-8"?>
-<w:hdr xmlns:wpc="http://schemas.microsoft.com/office/word/2010/wordprocessingCanvas" xmlns:cx="http://schemas.microsoft.com/office/drawing/2014/chartex" xmlns:mc="http://schemas.openxmlformats.org/markup-compatibility/2006" xmlns:o="urn:schemas-microsoft-com:office:office" xmlns:r="http://schemas.openxmlformats.org/officeDocument/2006/relationships" xmlns:m="http://schemas.openxmlformats.org/officeDocument/2006/math" xmlns:v="urn:schemas-microsoft-com:vml" xmlns:wp14="http://schemas.microsoft.com/office/word/2010/wordprocessingDrawing" xmlns:wp="http://schemas.openxmlformats.org/drawingml/2006/wordprocessingDrawing" xmlns:w10="urn:schemas-microsoft-com:office:word" xmlns:w="http://schemas.openxmlformats.org/wordprocessingml/2006/main" xmlns:w14="http://schemas.microsoft.com/office/word/2010/wordml" xmlns:w15="http://schemas.microsoft.com/office/word/2012/wordml" xmlns:w16se="http://schemas.microsoft.com/office/word/2015/wordml/symex" xmlns:wpg="http://schemas.microsoft.com/office/word/2010/wordprocessingGroup" xmlns:wpi="http://schemas.microsoft.com/office/word/2010/wordprocessingInk" xmlns:wne="http://schemas.microsoft.com/office/word/2006/wordml" xmlns:wps="http://schemas.microsoft.com/office/word/2010/wordprocessingShape" mc:Ignorable="w14 w15 w16se wp14">
+<w:hdr xmlns:wpc="http://schemas.microsoft.com/office/word/2010/wordprocessingCanvas" xmlns:cx="http://schemas.microsoft.com/office/drawing/2014/chartex" xmlns:cx1="http://schemas.microsoft.com/office/drawing/2015/9/8/chartex" xmlns:cx2="http://schemas.microsoft.com/office/drawing/2015/10/21/chartex" xmlns:cx3="http://schemas.microsoft.com/office/drawing/2016/5/9/chartex" xmlns:cx4="http://schemas.microsoft.com/office/drawing/2016/5/10/chartex" xmlns:cx5="http://schemas.microsoft.com/office/drawing/2016/5/11/chartex" xmlns:cx6="http://schemas.microsoft.com/office/drawing/2016/5/12/chartex" xmlns:cx7="http://schemas.microsoft.com/office/drawing/2016/5/13/chartex" xmlns:cx8="http://schemas.microsoft.com/office/drawing/2016/5/14/chartex" xmlns:mc="http://schemas.openxmlformats.org/markup-compatibility/2006" xmlns:aink="http://schemas.microsoft.com/office/drawing/2016/ink" xmlns:am3d="http://schemas.microsoft.com/office/drawing/2017/model3d" xmlns:o="urn:schemas-microsoft-com:office:office" xmlns:r="http://schemas.openxmlformats.org/officeDocument/2006/relationships" xmlns:m="http://schemas.openxmlformats.org/officeDocument/2006/math" xmlns:v="urn:schemas-microsoft-com:vml" xmlns:wp14="http://schemas.microsoft.com/office/word/2010/wordprocessingDrawing" xmlns:wp="http://schemas.openxmlformats.org/drawingml/2006/wordprocessingDrawing" xmlns:w10="urn:schemas-microsoft-com:office:word" xmlns:w="http://schemas.openxmlformats.org/wordprocessingml/2006/main" xmlns:w14="http://schemas.microsoft.com/office/word/2010/wordml" xmlns:w15="http://schemas.microsoft.com/office/word/2012/wordml" xmlns:w16cid="http://schemas.microsoft.com/office/word/2016/wordml/cid" xmlns:w16se="http://schemas.microsoft.com/office/word/2015/wordml/symex" xmlns:wpg="http://schemas.microsoft.com/office/word/2010/wordprocessingGroup" xmlns:wpi="http://schemas.microsoft.com/office/word/2010/wordprocessingInk" xmlns:wne="http://schemas.microsoft.com/office/word/2006/wordml" xmlns:wps="http://schemas.microsoft.com/office/word/2010/wordprocessingShape" mc:Ignorable="w14 w15 w16se w16cid wp14">
   <w:p>
     <w:pPr>
       <w:pStyle w:val="Header"/>
@@ -21687,7 +21734,7 @@
 </file>
 
 <file path=word/numbering.xml><?xml version="1.0" encoding="utf-8"?>
-<w:numbering xmlns:wpc="http://schemas.microsoft.com/office/word/2010/wordprocessingCanvas" xmlns:cx="http://schemas.microsoft.com/office/drawing/2014/chartex" xmlns:mc="http://schemas.openxmlformats.org/markup-compatibility/2006" xmlns:o="urn:schemas-microsoft-com:office:office" xmlns:r="http://schemas.openxmlformats.org/officeDocument/2006/relationships" xmlns:m="http://schemas.openxmlformats.org/officeDocument/2006/math" xmlns:v="urn:schemas-microsoft-com:vml" xmlns:wp14="http://schemas.microsoft.com/office/word/2010/wordprocessingDrawing" xmlns:wp="http://schemas.openxmlformats.org/drawingml/2006/wordprocessingDrawing" xmlns:w10="urn:schemas-microsoft-com:office:word" xmlns:w="http://schemas.openxmlformats.org/wordprocessingml/2006/main" xmlns:w14="http://schemas.microsoft.com/office/word/2010/wordml" xmlns:w15="http://schemas.microsoft.com/office/word/2012/wordml" xmlns:w16se="http://schemas.microsoft.com/office/word/2015/wordml/symex" xmlns:wpg="http://schemas.microsoft.com/office/word/2010/wordprocessingGroup" xmlns:wpi="http://schemas.microsoft.com/office/word/2010/wordprocessingInk" xmlns:wne="http://schemas.microsoft.com/office/word/2006/wordml" xmlns:wps="http://schemas.microsoft.com/office/word/2010/wordprocessingShape" mc:Ignorable="w14 w15 w16se wp14">
+<w:numbering xmlns:wpc="http://schemas.microsoft.com/office/word/2010/wordprocessingCanvas" xmlns:cx="http://schemas.microsoft.com/office/drawing/2014/chartex" xmlns:cx1="http://schemas.microsoft.com/office/drawing/2015/9/8/chartex" xmlns:cx2="http://schemas.microsoft.com/office/drawing/2015/10/21/chartex" xmlns:cx3="http://schemas.microsoft.com/office/drawing/2016/5/9/chartex" xmlns:cx4="http://schemas.microsoft.com/office/drawing/2016/5/10/chartex" xmlns:cx5="http://schemas.microsoft.com/office/drawing/2016/5/11/chartex" xmlns:cx6="http://schemas.microsoft.com/office/drawing/2016/5/12/chartex" xmlns:cx7="http://schemas.microsoft.com/office/drawing/2016/5/13/chartex" xmlns:cx8="http://schemas.microsoft.com/office/drawing/2016/5/14/chartex" xmlns:mc="http://schemas.openxmlformats.org/markup-compatibility/2006" xmlns:aink="http://schemas.microsoft.com/office/drawing/2016/ink" xmlns:am3d="http://schemas.microsoft.com/office/drawing/2017/model3d" xmlns:o="urn:schemas-microsoft-com:office:office" xmlns:r="http://schemas.openxmlformats.org/officeDocument/2006/relationships" xmlns:m="http://schemas.openxmlformats.org/officeDocument/2006/math" xmlns:v="urn:schemas-microsoft-com:vml" xmlns:wp14="http://schemas.microsoft.com/office/word/2010/wordprocessingDrawing" xmlns:wp="http://schemas.openxmlformats.org/drawingml/2006/wordprocessingDrawing" xmlns:w10="urn:schemas-microsoft-com:office:word" xmlns:w="http://schemas.openxmlformats.org/wordprocessingml/2006/main" xmlns:w14="http://schemas.microsoft.com/office/word/2010/wordml" xmlns:w15="http://schemas.microsoft.com/office/word/2012/wordml" xmlns:w16cid="http://schemas.microsoft.com/office/word/2016/wordml/cid" xmlns:w16se="http://schemas.microsoft.com/office/word/2015/wordml/symex" xmlns:wpg="http://schemas.microsoft.com/office/word/2010/wordprocessingGroup" xmlns:wpi="http://schemas.microsoft.com/office/word/2010/wordprocessingInk" xmlns:wne="http://schemas.microsoft.com/office/word/2006/wordml" xmlns:wps="http://schemas.microsoft.com/office/word/2010/wordprocessingShape" mc:Ignorable="w14 w15 w16se w16cid wp14">
   <w:abstractNum w:abstractNumId="0" w15:restartNumberingAfterBreak="0">
     <w:nsid w:val="006B30CC"/>
     <w:multiLevelType w:val="hybridMultilevel"/>
@@ -27906,7 +27953,7 @@
 </file>
 
 <file path=word/styles.xml><?xml version="1.0" encoding="utf-8"?>
-<w:styles xmlns:mc="http://schemas.openxmlformats.org/markup-compatibility/2006" xmlns:r="http://schemas.openxmlformats.org/officeDocument/2006/relationships" xmlns:w="http://schemas.openxmlformats.org/wordprocessingml/2006/main" xmlns:w14="http://schemas.microsoft.com/office/word/2010/wordml" xmlns:w15="http://schemas.microsoft.com/office/word/2012/wordml" xmlns:w16se="http://schemas.microsoft.com/office/word/2015/wordml/symex" mc:Ignorable="w14 w15 w16se">
+<w:styles xmlns:mc="http://schemas.openxmlformats.org/markup-compatibility/2006" xmlns:r="http://schemas.openxmlformats.org/officeDocument/2006/relationships" xmlns:w="http://schemas.openxmlformats.org/wordprocessingml/2006/main" xmlns:w14="http://schemas.microsoft.com/office/word/2010/wordml" xmlns:w15="http://schemas.microsoft.com/office/word/2012/wordml" xmlns:w16cid="http://schemas.microsoft.com/office/word/2016/wordml/cid" xmlns:w16se="http://schemas.microsoft.com/office/word/2015/wordml/symex" mc:Ignorable="w14 w15 w16se w16cid">
   <w:docDefaults>
     <w:rPrDefault>
       <w:rPr>
@@ -27916,7 +27963,7 @@
     </w:rPrDefault>
     <w:pPrDefault/>
   </w:docDefaults>
-  <w:latentStyles w:defLockedState="0" w:defUIPriority="0" w:defSemiHidden="0" w:defUnhideWhenUsed="0" w:defQFormat="0" w:count="371">
+  <w:latentStyles w:defLockedState="0" w:defUIPriority="0" w:defSemiHidden="0" w:defUnhideWhenUsed="0" w:defQFormat="0" w:count="375">
     <w:lsdException w:name="Normal" w:qFormat="1"/>
     <w:lsdException w:name="heading 1" w:uiPriority="9" w:qFormat="1"/>
     <w:lsdException w:name="heading 2" w:uiPriority="9" w:qFormat="1"/>
@@ -28015,7 +28062,6 @@
     <w:lsdException w:name="HTML Sample" w:semiHidden="1" w:unhideWhenUsed="1"/>
     <w:lsdException w:name="HTML Typewriter" w:semiHidden="1" w:unhideWhenUsed="1"/>
     <w:lsdException w:name="HTML Variable" w:semiHidden="1" w:unhideWhenUsed="1"/>
-    <w:lsdException w:name="Normal Table" w:semiHidden="1" w:unhideWhenUsed="1"/>
     <w:lsdException w:name="annotation subject" w:semiHidden="1" w:unhideWhenUsed="1"/>
     <w:lsdException w:name="No List" w:semiHidden="1" w:uiPriority="99" w:unhideWhenUsed="1"/>
     <w:lsdException w:name="Outline List 1" w:semiHidden="1" w:unhideWhenUsed="1"/>
@@ -28059,10 +28105,8 @@
     <w:lsdException w:name="Table Elegant" w:semiHidden="1" w:unhideWhenUsed="1"/>
     <w:lsdException w:name="Table Professional" w:semiHidden="1" w:unhideWhenUsed="1"/>
     <w:lsdException w:name="Table Subtle 1" w:semiHidden="1" w:unhideWhenUsed="1"/>
-    <w:lsdException w:name="Table Subtle 2" w:semiHidden="1" w:unhideWhenUsed="1"/>
     <w:lsdException w:name="Table Web 1" w:semiHidden="1" w:unhideWhenUsed="1"/>
     <w:lsdException w:name="Table Web 2" w:semiHidden="1" w:unhideWhenUsed="1"/>
-    <w:lsdException w:name="Table Web 3" w:semiHidden="1" w:unhideWhenUsed="1"/>
     <w:lsdException w:name="Balloon Text" w:uiPriority="99"/>
     <w:lsdException w:name="Table Grid" w:uiPriority="59"/>
     <w:lsdException w:name="Table Theme" w:semiHidden="1" w:unhideWhenUsed="1"/>
@@ -28281,6 +28325,10 @@
     <w:lsdException w:name="List Table 5 Dark Accent 6" w:uiPriority="50"/>
     <w:lsdException w:name="List Table 6 Colorful Accent 6" w:uiPriority="51"/>
     <w:lsdException w:name="List Table 7 Colorful Accent 6" w:uiPriority="52"/>
+    <w:lsdException w:name="Mention" w:semiHidden="1" w:uiPriority="99" w:unhideWhenUsed="1"/>
+    <w:lsdException w:name="Smart Hyperlink" w:semiHidden="1" w:uiPriority="99" w:unhideWhenUsed="1"/>
+    <w:lsdException w:name="Hashtag" w:semiHidden="1" w:uiPriority="99" w:unhideWhenUsed="1"/>
+    <w:lsdException w:name="Unresolved Mention" w:semiHidden="1" w:uiPriority="99" w:unhideWhenUsed="1"/>
   </w:latentStyles>
   <w:style w:type="paragraph" w:default="1" w:styleId="Normal">
     <w:name w:val="Normal"/>
@@ -28509,6 +28557,7 @@
   <w:style w:type="character" w:default="1" w:styleId="DefaultParagraphFont">
     <w:name w:val="Default Paragraph Font"/>
     <w:uiPriority w:val="1"/>
+    <w:semiHidden/>
     <w:unhideWhenUsed/>
   </w:style>
   <w:style w:type="table" w:default="1" w:styleId="TableNormal">
@@ -31991,7 +32040,7 @@
 </file>
 
 <file path=customXml/itemProps1.xml><?xml version="1.0" encoding="utf-8"?>
-<ds:datastoreItem xmlns:ds="http://schemas.openxmlformats.org/officeDocument/2006/customXml" ds:itemID="{D7991617-1C13-481B-A620-406792414C07}">
+<ds:datastoreItem xmlns:ds="http://schemas.openxmlformats.org/officeDocument/2006/customXml" ds:itemID="{BE8C9C36-0B25-4E87-8C31-D0CC4396D633}">
   <ds:schemaRefs>
     <ds:schemaRef ds:uri="http://schemas.openxmlformats.org/officeDocument/2006/bibliography"/>
   </ds:schemaRefs>

</xml_diff>